<commit_message>
[MAJ]: DOSSIER CAHIER DES CHARGES
Ajouts des diagrammes en version image.
</commit_message>
<xml_diff>
--- a/CAHIER DES CHARGES/CAHIER CHARGE SIMULATION.docx
+++ b/CAHIER DES CHARGES/CAHIER CHARGE SIMULATION.docx
@@ -1557,7 +1557,7 @@
                                 <w:bCs/>
                                 <w:sz w:val="30"/>
                                 <w:szCs w:val="36"/>
-                                <w:lang w:val="en-GB"/>
+                                <w:lang w:val="fr-FR"/>
                               </w:rPr>
                             </w:pPr>
                             <w:r>
@@ -1567,7 +1567,7 @@
                                 <w:bCs/>
                                 <w:sz w:val="30"/>
                                 <w:szCs w:val="36"/>
-                                <w:lang w:val="en-GB"/>
+                                <w:lang w:val="fr-FR"/>
                               </w:rPr>
                               <w:t>PROBLEMES</w:t>
                             </w:r>
@@ -1578,7 +1578,7 @@
                                 <w:bCs/>
                                 <w:sz w:val="30"/>
                                 <w:szCs w:val="36"/>
-                                <w:lang w:val="en-GB"/>
+                                <w:lang w:val="fr-FR"/>
                               </w:rPr>
                               <w:tab/>
                             </w:r>
@@ -1589,7 +1589,7 @@
                                 <w:bCs/>
                                 <w:sz w:val="30"/>
                                 <w:szCs w:val="36"/>
-                                <w:lang w:val="en-GB"/>
+                                <w:lang w:val="fr-FR"/>
                               </w:rPr>
                               <w:tab/>
                               <w:t xml:space="preserve"> P°9</w:t>
@@ -1603,7 +1603,7 @@
                                 <w:bCs/>
                                 <w:sz w:val="30"/>
                                 <w:szCs w:val="36"/>
-                                <w:lang w:val="en-GB"/>
+                                <w:lang w:val="fr-FR"/>
                               </w:rPr>
                             </w:pPr>
                             <w:r>
@@ -1613,7 +1613,7 @@
                                 <w:bCs/>
                                 <w:sz w:val="30"/>
                                 <w:szCs w:val="36"/>
-                                <w:lang w:val="en-GB"/>
+                                <w:lang w:val="fr-FR"/>
                               </w:rPr>
                               <w:t>LIMITES</w:t>
                             </w:r>
@@ -1624,7 +1624,7 @@
                                 <w:bCs/>
                                 <w:sz w:val="30"/>
                                 <w:szCs w:val="36"/>
-                                <w:lang w:val="en-GB"/>
+                                <w:lang w:val="fr-FR"/>
                               </w:rPr>
                               <w:t xml:space="preserve"> </w:t>
                             </w:r>
@@ -1635,7 +1635,7 @@
                                 <w:bCs/>
                                 <w:sz w:val="30"/>
                                 <w:szCs w:val="36"/>
-                                <w:lang w:val="en-GB"/>
+                                <w:lang w:val="fr-FR"/>
                               </w:rPr>
                               <w:tab/>
                             </w:r>
@@ -1646,7 +1646,7 @@
                                 <w:bCs/>
                                 <w:sz w:val="30"/>
                                 <w:szCs w:val="36"/>
-                                <w:lang w:val="en-GB"/>
+                                <w:lang w:val="fr-FR"/>
                               </w:rPr>
                               <w:tab/>
                             </w:r>
@@ -1657,7 +1657,7 @@
                                 <w:bCs/>
                                 <w:sz w:val="30"/>
                                 <w:szCs w:val="36"/>
-                                <w:lang w:val="en-GB"/>
+                                <w:lang w:val="fr-FR"/>
                               </w:rPr>
                               <w:tab/>
                               <w:t xml:space="preserve"> P°9</w:t>
@@ -2164,7 +2164,7 @@
                           <w:bCs/>
                           <w:sz w:val="30"/>
                           <w:szCs w:val="36"/>
-                          <w:lang w:val="en-GB"/>
+                          <w:lang w:val="fr-FR"/>
                         </w:rPr>
                       </w:pPr>
                       <w:r>
@@ -2174,7 +2174,7 @@
                           <w:bCs/>
                           <w:sz w:val="30"/>
                           <w:szCs w:val="36"/>
-                          <w:lang w:val="en-GB"/>
+                          <w:lang w:val="fr-FR"/>
                         </w:rPr>
                         <w:t>PROBLEMES</w:t>
                       </w:r>
@@ -2185,7 +2185,7 @@
                           <w:bCs/>
                           <w:sz w:val="30"/>
                           <w:szCs w:val="36"/>
-                          <w:lang w:val="en-GB"/>
+                          <w:lang w:val="fr-FR"/>
                         </w:rPr>
                         <w:tab/>
                       </w:r>
@@ -2196,7 +2196,7 @@
                           <w:bCs/>
                           <w:sz w:val="30"/>
                           <w:szCs w:val="36"/>
-                          <w:lang w:val="en-GB"/>
+                          <w:lang w:val="fr-FR"/>
                         </w:rPr>
                         <w:tab/>
                         <w:t xml:space="preserve"> P°9</w:t>
@@ -2210,7 +2210,7 @@
                           <w:bCs/>
                           <w:sz w:val="30"/>
                           <w:szCs w:val="36"/>
-                          <w:lang w:val="en-GB"/>
+                          <w:lang w:val="fr-FR"/>
                         </w:rPr>
                       </w:pPr>
                       <w:r>
@@ -2220,7 +2220,7 @@
                           <w:bCs/>
                           <w:sz w:val="30"/>
                           <w:szCs w:val="36"/>
-                          <w:lang w:val="en-GB"/>
+                          <w:lang w:val="fr-FR"/>
                         </w:rPr>
                         <w:t>LIMITES</w:t>
                       </w:r>
@@ -2231,7 +2231,7 @@
                           <w:bCs/>
                           <w:sz w:val="30"/>
                           <w:szCs w:val="36"/>
-                          <w:lang w:val="en-GB"/>
+                          <w:lang w:val="fr-FR"/>
                         </w:rPr>
                         <w:t xml:space="preserve"> </w:t>
                       </w:r>
@@ -2242,7 +2242,7 @@
                           <w:bCs/>
                           <w:sz w:val="30"/>
                           <w:szCs w:val="36"/>
-                          <w:lang w:val="en-GB"/>
+                          <w:lang w:val="fr-FR"/>
                         </w:rPr>
                         <w:tab/>
                       </w:r>
@@ -2253,7 +2253,7 @@
                           <w:bCs/>
                           <w:sz w:val="30"/>
                           <w:szCs w:val="36"/>
-                          <w:lang w:val="en-GB"/>
+                          <w:lang w:val="fr-FR"/>
                         </w:rPr>
                         <w:tab/>
                       </w:r>
@@ -2264,7 +2264,7 @@
                           <w:bCs/>
                           <w:sz w:val="30"/>
                           <w:szCs w:val="36"/>
-                          <w:lang w:val="en-GB"/>
+                          <w:lang w:val="fr-FR"/>
                         </w:rPr>
                         <w:tab/>
                         <w:t xml:space="preserve"> P°9</w:t>
@@ -4097,6 +4097,17 @@
         <w:jc w:val="both"/>
         <w:rPr>
           <w:rFonts w:asciiTheme="minorHAnsi" w:hAnsiTheme="minorHAnsi"/>
+          <w:sz w:val="26"/>
+          <w:szCs w:val="26"/>
+        </w:rPr>
+      </w:pPr>
+    </w:p>
+    <w:p>
+      <w:pPr>
+        <w:pStyle w:val="Corps"/>
+        <w:jc w:val="both"/>
+        <w:rPr>
+          <w:rFonts w:asciiTheme="minorHAnsi" w:hAnsiTheme="minorHAnsi"/>
           <w:b/>
           <w:bCs/>
           <w:sz w:val="26"/>
@@ -4141,17 +4152,7 @@
           <w:sz w:val="26"/>
           <w:szCs w:val="26"/>
         </w:rPr>
-        <w:t xml:space="preserve"> </w:t>
-      </w:r>
-      <w:r>
-        <w:rPr>
-          <w:rFonts w:asciiTheme="minorHAnsi" w:hAnsiTheme="minorHAnsi"/>
-          <w:b/>
-          <w:bCs/>
-          <w:sz w:val="26"/>
-          <w:szCs w:val="26"/>
-        </w:rPr>
-        <w:t>(Programmation Orientée Objet)</w:t>
+        <w:t xml:space="preserve"> (Programmation Orientée Objet)</w:t>
       </w:r>
     </w:p>
     <w:p>
@@ -4737,7 +4738,6 @@
           <w:sz w:val="26"/>
           <w:szCs w:val="26"/>
         </w:rPr>
-        <w:lastRenderedPageBreak/>
         <w:t>HERBE</w:t>
       </w:r>
     </w:p>
@@ -4773,47 +4773,7 @@
           <w:sz w:val="26"/>
           <w:szCs w:val="26"/>
         </w:rPr>
-        <w:t>Ce</w:t>
-      </w:r>
-      <w:r>
-        <w:rPr>
-          <w:rFonts w:asciiTheme="minorHAnsi" w:hAnsiTheme="minorHAnsi"/>
-          <w:i/>
-          <w:iCs/>
-          <w:sz w:val="26"/>
-          <w:szCs w:val="26"/>
-        </w:rPr>
-        <w:t>tte</w:t>
-      </w:r>
-      <w:r>
-        <w:rPr>
-          <w:rFonts w:asciiTheme="minorHAnsi" w:hAnsiTheme="minorHAnsi"/>
-          <w:i/>
-          <w:iCs/>
-          <w:sz w:val="26"/>
-          <w:szCs w:val="26"/>
-        </w:rPr>
-        <w:t xml:space="preserve"> classe sert à gérer les caractéristiques et les actions de</w:t>
-      </w:r>
-      <w:r>
-        <w:rPr>
-          <w:rFonts w:asciiTheme="minorHAnsi" w:hAnsiTheme="minorHAnsi"/>
-          <w:i/>
-          <w:iCs/>
-          <w:sz w:val="26"/>
-          <w:szCs w:val="26"/>
-        </w:rPr>
-        <w:t xml:space="preserve"> l’herbe</w:t>
-      </w:r>
-      <w:r>
-        <w:rPr>
-          <w:rFonts w:asciiTheme="minorHAnsi" w:hAnsiTheme="minorHAnsi"/>
-          <w:i/>
-          <w:iCs/>
-          <w:sz w:val="26"/>
-          <w:szCs w:val="26"/>
-        </w:rPr>
-        <w:t xml:space="preserve"> au fur et à mesure de la simulation.</w:t>
+        <w:t>Cette classe sert à gérer les caractéristiques et les actions de l’herbe au fur et à mesure de la simulation.</w:t>
       </w:r>
     </w:p>
     <w:p>
@@ -4873,77 +4833,37 @@
           <w:sz w:val="26"/>
           <w:szCs w:val="26"/>
         </w:rPr>
-        <w:t>Création de la classe avec ses instances de classe, ses attributs (publics) et s</w:t>
-      </w:r>
-      <w:r>
-        <w:rPr>
-          <w:rFonts w:asciiTheme="minorHAnsi" w:hAnsiTheme="minorHAnsi"/>
-          <w:sz w:val="26"/>
-          <w:szCs w:val="26"/>
-        </w:rPr>
-        <w:t>es</w:t>
-      </w:r>
-      <w:r>
-        <w:rPr>
-          <w:rFonts w:asciiTheme="minorHAnsi" w:hAnsiTheme="minorHAnsi"/>
-          <w:sz w:val="26"/>
-          <w:szCs w:val="26"/>
-        </w:rPr>
-        <w:t xml:space="preserve"> méthode</w:t>
-      </w:r>
-      <w:r>
-        <w:rPr>
-          <w:rFonts w:asciiTheme="minorHAnsi" w:hAnsiTheme="minorHAnsi"/>
-          <w:sz w:val="26"/>
-          <w:szCs w:val="26"/>
-        </w:rPr>
-        <w:t>s</w:t>
-      </w:r>
-      <w:r>
-        <w:rPr>
-          <w:rFonts w:asciiTheme="minorHAnsi" w:hAnsiTheme="minorHAnsi"/>
-          <w:sz w:val="26"/>
-          <w:szCs w:val="26"/>
-        </w:rPr>
-        <w:t xml:space="preserve"> comme détaillé ci-dessus.</w:t>
-      </w:r>
-    </w:p>
-    <w:p>
-      <w:pPr>
-        <w:pStyle w:val="Corps"/>
-        <w:jc w:val="both"/>
-        <w:rPr>
-          <w:rFonts w:asciiTheme="minorHAnsi" w:hAnsiTheme="minorHAnsi"/>
-          <w:sz w:val="26"/>
-          <w:szCs w:val="26"/>
-        </w:rPr>
-      </w:pPr>
-    </w:p>
-    <w:p>
-      <w:pPr>
-        <w:pStyle w:val="Corps"/>
-        <w:jc w:val="both"/>
-        <w:rPr>
-          <w:rFonts w:asciiTheme="minorHAnsi" w:hAnsiTheme="minorHAnsi"/>
-          <w:sz w:val="26"/>
-          <w:szCs w:val="26"/>
-        </w:rPr>
-      </w:pPr>
-      <w:r>
-        <w:rPr>
-          <w:rFonts w:asciiTheme="minorHAnsi" w:hAnsiTheme="minorHAnsi"/>
-          <w:sz w:val="26"/>
-          <w:szCs w:val="26"/>
-        </w:rPr>
-        <w:t xml:space="preserve">Ainsi, </w:t>
-      </w:r>
-      <w:r>
-        <w:rPr>
-          <w:rFonts w:asciiTheme="minorHAnsi" w:hAnsiTheme="minorHAnsi"/>
-          <w:sz w:val="26"/>
-          <w:szCs w:val="26"/>
-        </w:rPr>
-        <w:t xml:space="preserve">la classe herbe possède une méthode getColor() générant les variations de la couleur de l’herbe au fur et à mesure des itérations. Ces dernières sont générées grâce à un code </w:t>
+        <w:t>Création de la classe avec ses instances de classe, ses attributs (publics) et ses méthodes comme détaillé ci-dessus.</w:t>
+      </w:r>
+    </w:p>
+    <w:p>
+      <w:pPr>
+        <w:pStyle w:val="Corps"/>
+        <w:jc w:val="both"/>
+        <w:rPr>
+          <w:rFonts w:asciiTheme="minorHAnsi" w:hAnsiTheme="minorHAnsi"/>
+          <w:sz w:val="26"/>
+          <w:szCs w:val="26"/>
+        </w:rPr>
+      </w:pPr>
+    </w:p>
+    <w:p>
+      <w:pPr>
+        <w:pStyle w:val="Corps"/>
+        <w:jc w:val="both"/>
+        <w:rPr>
+          <w:rFonts w:asciiTheme="minorHAnsi" w:hAnsiTheme="minorHAnsi"/>
+          <w:sz w:val="26"/>
+          <w:szCs w:val="26"/>
+        </w:rPr>
+      </w:pPr>
+      <w:r>
+        <w:rPr>
+          <w:rFonts w:asciiTheme="minorHAnsi" w:hAnsiTheme="minorHAnsi"/>
+          <w:sz w:val="26"/>
+          <w:szCs w:val="26"/>
+        </w:rPr>
+        <w:t xml:space="preserve">Ainsi, la classe herbe possède une méthode getColor() générant les variations de la couleur de l’herbe au fur et à mesure des itérations. Ces dernières sont générées grâce à un code </w:t>
       </w:r>
       <w:r>
         <w:rPr>
@@ -5086,17 +5006,7 @@
           <w:sz w:val="26"/>
           <w:szCs w:val="26"/>
         </w:rPr>
-        <w:t xml:space="preserve"> </w:t>
-      </w:r>
-      <w:r>
-        <w:rPr>
-          <w:rFonts w:asciiTheme="minorHAnsi" w:hAnsiTheme="minorHAnsi"/>
-          <w:b/>
-          <w:bCs/>
-          <w:sz w:val="26"/>
-          <w:szCs w:val="26"/>
-        </w:rPr>
-        <w:t>(Programmation Orientée Objet)</w:t>
+        <w:t xml:space="preserve"> (Programmation Orientée Objet)</w:t>
       </w:r>
     </w:p>
     <w:p>
@@ -5167,27 +5077,7 @@
           <w:sz w:val="26"/>
           <w:szCs w:val="26"/>
         </w:rPr>
-        <w:t xml:space="preserve">Cette classe sert à </w:t>
-      </w:r>
-      <w:r>
-        <w:rPr>
-          <w:rFonts w:asciiTheme="minorHAnsi" w:hAnsiTheme="minorHAnsi"/>
-          <w:i/>
-          <w:iCs/>
-          <w:sz w:val="26"/>
-          <w:szCs w:val="26"/>
-        </w:rPr>
-        <w:t>générer le monde, la simulation</w:t>
-      </w:r>
-      <w:r>
-        <w:rPr>
-          <w:rFonts w:asciiTheme="minorHAnsi" w:hAnsiTheme="minorHAnsi"/>
-          <w:i/>
-          <w:iCs/>
-          <w:sz w:val="26"/>
-          <w:szCs w:val="26"/>
-        </w:rPr>
-        <w:t>.</w:t>
+        <w:t>Cette classe sert à générer le monde, la simulation.</w:t>
       </w:r>
     </w:p>
     <w:p>
@@ -5551,7 +5441,6 @@
           <w:sz w:val="26"/>
           <w:szCs w:val="26"/>
         </w:rPr>
-        <w:lastRenderedPageBreak/>
         <w:t>Phase 3</w:t>
       </w:r>
       <w:r>
@@ -6391,7 +6280,6 @@
           <w:sz w:val="26"/>
           <w:szCs w:val="26"/>
         </w:rPr>
-        <w:lastRenderedPageBreak/>
         <w:t xml:space="preserve"> Problèmes :</w:t>
       </w:r>
     </w:p>

</xml_diff>